<commit_message>
updated menu UI 4
- added 3 story widgets
- added 3 concept art widgets
</commit_message>
<xml_diff>
--- a/Story and Lore Documents/Stride Champions - Story So Far.docx
+++ b/Story and Lore Documents/Stride Champions - Story So Far.docx
@@ -1,6 +1,6 @@
 
 <file path=word/document.xml><?xml version="1.0" encoding="utf-8"?>
-<w:document xmlns:wpc="http://schemas.microsoft.com/office/word/2010/wordprocessingCanvas" xmlns:cx="http://schemas.microsoft.com/office/drawing/2014/chartex" xmlns:cx1="http://schemas.microsoft.com/office/drawing/2015/9/8/chartex" xmlns:cx2="http://schemas.microsoft.com/office/drawing/2015/10/21/chartex" xmlns:cx3="http://schemas.microsoft.com/office/drawing/2016/5/9/chartex" xmlns:cx4="http://schemas.microsoft.com/office/drawing/2016/5/10/chartex" xmlns:cx5="http://schemas.microsoft.com/office/drawing/2016/5/11/chartex" xmlns:cx6="http://schemas.microsoft.com/office/drawing/2016/5/12/chartex" xmlns:cx7="http://schemas.microsoft.com/office/drawing/2016/5/13/chartex" xmlns:cx8="http://schemas.microsoft.com/office/drawing/2016/5/14/chartex" xmlns:mc="http://schemas.openxmlformats.org/markup-compatibility/2006" xmlns:aink="http://schemas.microsoft.com/office/drawing/2016/ink" xmlns:am3d="http://schemas.microsoft.com/office/drawing/2017/model3d" xmlns:o="urn:schemas-microsoft-com:office:office" xmlns:r="http://schemas.openxmlformats.org/officeDocument/2006/relationships" xmlns:m="http://schemas.openxmlformats.org/officeDocument/2006/math" xmlns:v="urn:schemas-microsoft-com:vml" xmlns:wp14="http://schemas.microsoft.com/office/word/2010/wordprocessingDrawing" xmlns:wp="http://schemas.openxmlformats.org/drawingml/2006/wordprocessingDrawing" xmlns:w10="urn:schemas-microsoft-com:office:word" xmlns:w="http://schemas.openxmlformats.org/wordprocessingml/2006/main" xmlns:w14="http://schemas.microsoft.com/office/word/2010/wordml" xmlns:w15="http://schemas.microsoft.com/office/word/2012/wordml" xmlns:w16cid="http://schemas.microsoft.com/office/word/2016/wordml/cid" xmlns:w16se="http://schemas.microsoft.com/office/word/2015/wordml/symex" xmlns:wpg="http://schemas.microsoft.com/office/word/2010/wordprocessingGroup" xmlns:wpi="http://schemas.microsoft.com/office/word/2010/wordprocessingInk" xmlns:wne="http://schemas.microsoft.com/office/word/2006/wordml" xmlns:wps="http://schemas.microsoft.com/office/word/2010/wordprocessingShape" mc:Ignorable="w14 w15 w16se w16cid wp14">
+<w:document xmlns:wpc="http://schemas.microsoft.com/office/word/2010/wordprocessingCanvas" xmlns:mc="http://schemas.openxmlformats.org/markup-compatibility/2006" xmlns:o="urn:schemas-microsoft-com:office:office" xmlns:r="http://schemas.openxmlformats.org/officeDocument/2006/relationships" xmlns:m="http://schemas.openxmlformats.org/officeDocument/2006/math" xmlns:v="urn:schemas-microsoft-com:vml" xmlns:wp14="http://schemas.microsoft.com/office/word/2010/wordprocessingDrawing" xmlns:wp="http://schemas.openxmlformats.org/drawingml/2006/wordprocessingDrawing" xmlns:w10="urn:schemas-microsoft-com:office:word" xmlns:w="http://schemas.openxmlformats.org/wordprocessingml/2006/main" xmlns:w14="http://schemas.microsoft.com/office/word/2010/wordml" xmlns:w15="http://schemas.microsoft.com/office/word/2012/wordml" xmlns:wpg="http://schemas.microsoft.com/office/word/2010/wordprocessingGroup" xmlns:wpi="http://schemas.microsoft.com/office/word/2010/wordprocessingInk" xmlns:wne="http://schemas.microsoft.com/office/word/2006/wordml" xmlns:wps="http://schemas.microsoft.com/office/word/2010/wordprocessingShape" mc:Ignorable="w14 w15 wp14">
   <w:body>
     <w:p>
       <w:pPr>
@@ -41,7 +41,21 @@
           <w:sz w:val="28"/>
           <w:szCs w:val="28"/>
         </w:rPr>
-        <w:t xml:space="preserve">In our world there are a number of parallel universes, each with their unique properties and inhabitants, but also similarities. </w:t>
+        <w:t>In our world there are a number of parallel universes, each with their</w:t>
+      </w:r>
+      <w:r>
+        <w:rPr>
+          <w:sz w:val="28"/>
+          <w:szCs w:val="28"/>
+        </w:rPr>
+        <w:t xml:space="preserve"> own</w:t>
+      </w:r>
+      <w:r>
+        <w:rPr>
+          <w:sz w:val="28"/>
+          <w:szCs w:val="28"/>
+        </w:rPr>
+        <w:t xml:space="preserve"> unique properties and inhabitants, but also similarities. </w:t>
       </w:r>
       <w:r>
         <w:rPr>
@@ -62,7 +76,35 @@
           <w:sz w:val="28"/>
           <w:szCs w:val="28"/>
         </w:rPr>
-        <w:t xml:space="preserve">Every millennium, a tournament is held among the Universes simply called the “Stride Tournament”. The Elder sends his messengers to find the strongest fighters from each of the universes, and bring them together for an </w:t>
+        <w:t xml:space="preserve">Every millennium, </w:t>
+      </w:r>
+      <w:r>
+        <w:rPr>
+          <w:sz w:val="28"/>
+          <w:szCs w:val="28"/>
+        </w:rPr>
+        <w:t>a tournament is held among the u</w:t>
+      </w:r>
+      <w:r>
+        <w:rPr>
+          <w:sz w:val="28"/>
+          <w:szCs w:val="28"/>
+        </w:rPr>
+        <w:t>niverses simply called the “Stride Tournament”. The Elder sends his messengers to find the strongest figh</w:t>
+      </w:r>
+      <w:r>
+        <w:rPr>
+          <w:sz w:val="28"/>
+          <w:szCs w:val="28"/>
+        </w:rPr>
+        <w:t>ters from each of the universes</w:t>
+      </w:r>
+      <w:r>
+        <w:rPr>
+          <w:sz w:val="28"/>
+          <w:szCs w:val="28"/>
+        </w:rPr>
+        <w:t xml:space="preserve"> and bring them together for an </w:t>
       </w:r>
       <w:r>
         <w:rPr>
@@ -90,7 +132,14 @@
           <w:sz w:val="28"/>
           <w:szCs w:val="28"/>
         </w:rPr>
-        <w:t>The Elder promises the winner a single wish, anything their heart desires. But what the contestants don’t know is that the t</w:t>
+        <w:t>The Elder promises the winner a single wish, any</w:t>
+      </w:r>
+      <w:r>
+        <w:rPr>
+          <w:sz w:val="28"/>
+          <w:szCs w:val="28"/>
+        </w:rPr>
+        <w:t>thing their heart desires. W</w:t>
       </w:r>
       <w:bookmarkStart w:id="0" w:name="_GoBack"/>
       <w:bookmarkEnd w:id="0"/>
@@ -99,17 +148,15 @@
           <w:sz w:val="28"/>
           <w:szCs w:val="28"/>
         </w:rPr>
-        <w:t xml:space="preserve">ournament </w:t>
-      </w:r>
-      <w:proofErr w:type="gramStart"/>
-      <w:r>
-        <w:rPr>
-          <w:sz w:val="28"/>
-          <w:szCs w:val="28"/>
-        </w:rPr>
-        <w:t>hold</w:t>
-      </w:r>
-      <w:proofErr w:type="gramEnd"/>
+        <w:t>hat the contestants don’t know is that the tournament hold</w:t>
+      </w:r>
+      <w:r>
+        <w:rPr>
+          <w:sz w:val="28"/>
+          <w:szCs w:val="28"/>
+        </w:rPr>
+        <w:t>s</w:t>
+      </w:r>
       <w:r>
         <w:rPr>
           <w:sz w:val="28"/>
@@ -129,7 +176,7 @@
 </file>
 
 <file path=word/styles.xml><?xml version="1.0" encoding="utf-8"?>
-<w:styles xmlns:mc="http://schemas.openxmlformats.org/markup-compatibility/2006" xmlns:r="http://schemas.openxmlformats.org/officeDocument/2006/relationships" xmlns:w="http://schemas.openxmlformats.org/wordprocessingml/2006/main" xmlns:w14="http://schemas.microsoft.com/office/word/2010/wordml" xmlns:w15="http://schemas.microsoft.com/office/word/2012/wordml" xmlns:w16cid="http://schemas.microsoft.com/office/word/2016/wordml/cid" xmlns:w16se="http://schemas.microsoft.com/office/word/2015/wordml/symex" mc:Ignorable="w14 w15 w16se w16cid">
+<w:styles xmlns:mc="http://schemas.openxmlformats.org/markup-compatibility/2006" xmlns:r="http://schemas.openxmlformats.org/officeDocument/2006/relationships" xmlns:w="http://schemas.openxmlformats.org/wordprocessingml/2006/main" xmlns:w14="http://schemas.microsoft.com/office/word/2010/wordml" xmlns:w15="http://schemas.microsoft.com/office/word/2012/wordml" mc:Ignorable="w14 w15">
   <w:docDefaults>
     <w:rPrDefault>
       <w:rPr>
@@ -145,7 +192,7 @@
       </w:pPr>
     </w:pPrDefault>
   </w:docDefaults>
-  <w:latentStyles w:defLockedState="0" w:defUIPriority="99" w:defSemiHidden="0" w:defUnhideWhenUsed="0" w:defQFormat="0" w:count="376">
+  <w:latentStyles w:defLockedState="0" w:defUIPriority="99" w:defSemiHidden="0" w:defUnhideWhenUsed="0" w:defQFormat="0" w:count="371">
     <w:lsdException w:name="Normal" w:uiPriority="0" w:qFormat="1"/>
     <w:lsdException w:name="heading 1" w:uiPriority="9" w:qFormat="1"/>
     <w:lsdException w:name="heading 2" w:semiHidden="1" w:uiPriority="9" w:unhideWhenUsed="1" w:qFormat="1"/>
@@ -517,11 +564,6 @@
     <w:lsdException w:name="List Table 5 Dark Accent 6" w:uiPriority="50"/>
     <w:lsdException w:name="List Table 6 Colorful Accent 6" w:uiPriority="51"/>
     <w:lsdException w:name="List Table 7 Colorful Accent 6" w:uiPriority="52"/>
-    <w:lsdException w:name="Mention" w:semiHidden="1" w:unhideWhenUsed="1"/>
-    <w:lsdException w:name="Smart Hyperlink" w:semiHidden="1" w:unhideWhenUsed="1"/>
-    <w:lsdException w:name="Hashtag" w:semiHidden="1" w:unhideWhenUsed="1"/>
-    <w:lsdException w:name="Unresolved Mention" w:semiHidden="1" w:unhideWhenUsed="1"/>
-    <w:lsdException w:name="Smart Link" w:semiHidden="1" w:unhideWhenUsed="1"/>
   </w:latentStyles>
   <w:style w:type="paragraph" w:default="1" w:styleId="Normal">
     <w:name w:val="Normal"/>

</xml_diff>